<commit_message>
trying to reword some text from the latex file. See end of document.
</commit_message>
<xml_diff>
--- a/Paper/Results Draft.docx
+++ b/Paper/Results Draft.docx
@@ -807,7 +807,7 @@
             <wp:positionV relativeFrom="line">
               <wp:posOffset>321674</wp:posOffset>
             </wp:positionV>
-            <wp:extent cx="2222697" cy="1867012"/>
+            <wp:extent cx="2222697" cy="1867013"/>
             <wp:effectExtent l="0" t="0" r="0" b="0"/>
             <wp:wrapTopAndBottom distT="152400" distB="152400"/>
             <wp:docPr id="1073741828" name="officeArt object"/>
@@ -831,7 +831,7 @@
                   <pic:spPr>
                     <a:xfrm>
                       <a:off x="0" y="0"/>
-                      <a:ext cx="2222697" cy="1867012"/>
+                      <a:ext cx="2222697" cy="1867013"/>
                     </a:xfrm>
                     <a:prstGeom prst="rect">
                       <a:avLst/>
@@ -1048,7 +1048,7 @@
           <wp:anchor distT="152400" distB="152400" distL="152400" distR="152400" simplePos="0" relativeHeight="251665408" behindDoc="0" locked="0" layoutInCell="1" allowOverlap="1">
             <wp:simplePos x="0" y="0"/>
             <wp:positionH relativeFrom="margin">
-              <wp:posOffset>2965449</wp:posOffset>
+              <wp:posOffset>2965450</wp:posOffset>
             </wp:positionH>
             <wp:positionV relativeFrom="line">
               <wp:posOffset>449421</wp:posOffset>
@@ -1168,7 +1168,7 @@
             <wp:positionV relativeFrom="line">
               <wp:posOffset>286543</wp:posOffset>
             </wp:positionV>
-            <wp:extent cx="3610006" cy="2837538"/>
+            <wp:extent cx="3610007" cy="2837538"/>
             <wp:effectExtent l="0" t="0" r="0" b="0"/>
             <wp:wrapTopAndBottom distT="152400" distB="152400"/>
             <wp:docPr id="1073741832" name="officeArt object"/>
@@ -1192,7 +1192,7 @@
                   <pic:spPr>
                     <a:xfrm>
                       <a:off x="0" y="0"/>
-                      <a:ext cx="3610006" cy="2837538"/>
+                      <a:ext cx="3610007" cy="2837538"/>
                     </a:xfrm>
                     <a:prstGeom prst="rect">
                       <a:avLst/>
@@ -1284,6 +1284,390 @@
           <w:rtl w:val="0"/>
         </w:rPr>
         <w:t>need to talk about this with someone</w:t>
+      </w:r>
+    </w:p>
+    <w:p>
+      <w:pPr>
+        <w:pStyle w:val="Body"/>
+        <w:bidi w:val="0"/>
+      </w:pPr>
+    </w:p>
+    <w:p>
+      <w:pPr>
+        <w:pStyle w:val="Body"/>
+        <w:bidi w:val="0"/>
+      </w:pPr>
+    </w:p>
+    <w:p>
+      <w:pPr>
+        <w:pStyle w:val="Body"/>
+        <w:bidi w:val="0"/>
+      </w:pPr>
+    </w:p>
+    <w:p>
+      <w:pPr>
+        <w:pStyle w:val="Title"/>
+        <w:bidi w:val="0"/>
+      </w:pPr>
+      <w:r>
+        <w:rPr>
+          <w:rFonts w:ascii="Helvetica" w:cs="Arial Unicode MS" w:hAnsi="Arial Unicode MS" w:eastAsia="Arial Unicode MS"/>
+          <w:rtl w:val="0"/>
+        </w:rPr>
+        <w:t>Drafts</w:t>
+      </w:r>
+    </w:p>
+    <w:p>
+      <w:pPr>
+        <w:pStyle w:val="Body"/>
+        <w:bidi w:val="0"/>
+      </w:pPr>
+    </w:p>
+    <w:p>
+      <w:pPr>
+        <w:pStyle w:val="Body"/>
+        <w:bidi w:val="0"/>
+      </w:pPr>
+    </w:p>
+    <w:p>
+      <w:pPr>
+        <w:pStyle w:val="Body"/>
+        <w:bidi w:val="0"/>
+      </w:pPr>
+    </w:p>
+    <w:p>
+      <w:pPr>
+        <w:pStyle w:val="Body"/>
+        <w:bidi w:val="0"/>
+      </w:pPr>
+    </w:p>
+    <w:p>
+      <w:pPr>
+        <w:pStyle w:val="Body"/>
+        <w:bidi w:val="0"/>
+      </w:pPr>
+    </w:p>
+    <w:p>
+      <w:pPr>
+        <w:pStyle w:val="Body"/>
+        <w:bidi w:val="0"/>
+      </w:pPr>
+      <w:r>
+        <w:rPr>
+          <w:rFonts w:ascii="Helvetica" w:cs="Arial Unicode MS" w:hAnsi="Arial Unicode MS" w:eastAsia="Arial Unicode MS"/>
+          <w:rtl w:val="0"/>
+        </w:rPr>
+        <w:t>Comparing time series Figures ~\ref{fig:ts18} and ~\ref{fig:ts42}, we see that at the low end of the tested $g_{NaP}$ range (1.8 nS)...</w:t>
+      </w:r>
+    </w:p>
+    <w:p>
+      <w:pPr>
+        <w:pStyle w:val="Body"/>
+        <w:bidi w:val="0"/>
+      </w:pPr>
+      <w:r>
+        <w:rPr>
+          <w:rFonts w:ascii="Helvetica" w:cs="Arial Unicode MS" w:hAnsi="Arial Unicode MS" w:eastAsia="Arial Unicode MS"/>
+          <w:rtl w:val="0"/>
+        </w:rPr>
+        <w:t>and at the end of the range, when $g_{NaP}$ = 4.2 nS, we see ...</w:t>
+      </w:r>
+    </w:p>
+    <w:p>
+      <w:pPr>
+        <w:pStyle w:val="Body"/>
+        <w:bidi w:val="0"/>
+      </w:pPr>
+    </w:p>
+    <w:p>
+      <w:pPr>
+        <w:pStyle w:val="Body"/>
+        <w:bidi w:val="0"/>
+      </w:pPr>
+      <w:r>
+        <w:rPr>
+          <w:rFonts w:ascii="Helvetica" w:cs="Arial Unicode MS" w:hAnsi="Arial Unicode MS" w:eastAsia="Arial Unicode MS"/>
+          <w:rtl w:val="0"/>
+        </w:rPr>
+        <w:t xml:space="preserve">The </w:t>
+      </w:r>
+      <w:r>
+        <w:rPr>
+          <w:rFonts w:ascii="Helvetica" w:cs="Arial Unicode MS" w:hAnsi="Arial Unicode MS" w:eastAsia="Arial Unicode MS"/>
+          <w:rtl w:val="0"/>
+          <w:lang w:val="es-ES_tradnl"/>
+        </w:rPr>
+        <w:t xml:space="preserve">Yan model </w:t>
+      </w:r>
+      <w:r>
+        <w:rPr>
+          <w:rFonts w:ascii="Helvetica" w:cs="Arial Unicode MS" w:hAnsi="Arial Unicode MS" w:eastAsia="Arial Unicode MS"/>
+          <w:rtl w:val="0"/>
+        </w:rPr>
+        <w:t xml:space="preserve">is </w:t>
+      </w:r>
+      <w:r>
+        <w:rPr>
+          <w:rFonts w:ascii="Helvetica" w:cs="Arial Unicode MS" w:hAnsi="Arial Unicode MS" w:eastAsia="Arial Unicode MS"/>
+          <w:rtl w:val="0"/>
+        </w:rPr>
+        <w:t>characterized by longer burst duration and more spiking along the leading edge of each burst.</w:t>
+      </w:r>
+      <w:r>
+        <w:rPr>
+          <w:rFonts w:ascii="Helvetica" w:cs="Arial Unicode MS" w:hAnsi="Arial Unicode MS" w:eastAsia="Arial Unicode MS"/>
+          <w:rtl w:val="0"/>
+        </w:rPr>
+        <w:t xml:space="preserve"> </w:t>
+      </w:r>
+      <w:r>
+        <w:rPr>
+          <w:rFonts w:ascii="Helvetica" w:cs="Arial Unicode MS" w:hAnsi="Arial Unicode MS" w:eastAsia="Arial Unicode MS"/>
+          <w:rtl w:val="0"/>
+        </w:rPr>
+        <w:t>Bursts that are separated in the TB time series are often connected by a less-dense series of spikes</w:t>
+      </w:r>
+      <w:r>
+        <w:rPr>
+          <w:rFonts w:ascii="Helvetica" w:cs="Arial Unicode MS" w:hAnsi="Arial Unicode MS" w:eastAsia="Arial Unicode MS"/>
+          <w:rtl w:val="0"/>
+        </w:rPr>
+        <w:t xml:space="preserve"> in the Yan time series</w:t>
+      </w:r>
+      <w:r>
+        <w:rPr>
+          <w:rFonts w:ascii="Helvetica" w:cs="Arial Unicode MS" w:hAnsi="Arial Unicode MS" w:eastAsia="Arial Unicode MS"/>
+          <w:rtl w:val="0"/>
+        </w:rPr>
+        <w:t xml:space="preserve">, which is why </w:t>
+      </w:r>
+      <w:r>
+        <w:rPr>
+          <w:rFonts w:ascii="Helvetica" w:cs="Arial Unicode MS" w:hAnsi="Arial Unicode MS" w:eastAsia="Arial Unicode MS"/>
+          <w:rtl w:val="0"/>
+        </w:rPr>
+        <w:t xml:space="preserve">at </w:t>
+      </w:r>
+      <w:r>
+        <w:rPr>
+          <w:rFonts w:ascii="Helvetica" w:cs="Arial Unicode MS" w:hAnsi="Arial Unicode MS" w:eastAsia="Arial Unicode MS"/>
+          <w:rtl w:val="0"/>
+        </w:rPr>
+        <w:t>eL=-5</w:t>
+      </w:r>
+      <w:r>
+        <w:rPr>
+          <w:rFonts w:ascii="Helvetica" w:cs="Arial Unicode MS" w:hAnsi="Arial Unicode MS" w:eastAsia="Arial Unicode MS"/>
+          <w:rtl w:val="0"/>
+        </w:rPr>
+        <w:t xml:space="preserve">0, the Yan time series show tonic spiking for all $g_{NaP}$ while the TB time series show bursting for some of the lower values of $g_{NaP}$, and why </w:t>
+      </w:r>
+      <w:r>
+        <w:rPr>
+          <w:rFonts w:ascii="Helvetica" w:cs="Arial Unicode MS" w:hAnsi="Arial Unicode MS" w:eastAsia="Arial Unicode MS"/>
+          <w:rtl w:val="0"/>
+        </w:rPr>
+        <w:t>the Yan time series for eL=-60, $g_{NaP}$=4.2 does not show the dual-modes of bursting that TB does for the same parameter set.</w:t>
+      </w:r>
+    </w:p>
+    <w:p>
+      <w:pPr>
+        <w:pStyle w:val="Body"/>
+        <w:bidi w:val="0"/>
+      </w:pPr>
+    </w:p>
+    <w:p>
+      <w:pPr>
+        <w:pStyle w:val="Body"/>
+        <w:bidi w:val="0"/>
+      </w:pPr>
+      <w:r>
+        <w:rPr>
+          <w:rFonts w:ascii="Helvetica" w:cs="Arial Unicode MS" w:hAnsi="Arial Unicode MS" w:eastAsia="Arial Unicode MS"/>
+          <w:rtl w:val="0"/>
+        </w:rPr>
+        <w:t>Average total cycle time, the time from the start of one burst to the start of another, was very uniform between models for all parameter sets that exhibited bursting (Fig [~\ref{fig:hm_tct}]). The only point of significant difference was at $eL=-60 g_{nap} = 4.2$ where the value for the TB model was half that of the Yan model, due to the bi-modal bursting behavior</w:t>
+      </w:r>
+      <w:r>
+        <w:rPr>
+          <w:rFonts w:ascii="Helvetica" w:cs="Arial Unicode MS" w:hAnsi="Arial Unicode MS" w:eastAsia="Arial Unicode MS"/>
+          <w:rtl w:val="0"/>
+        </w:rPr>
+        <w:t xml:space="preserve"> present in the TB model but not the Yan model </w:t>
+      </w:r>
+      <w:r>
+        <w:rPr>
+          <w:rFonts w:ascii="Helvetica" w:cs="Arial Unicode MS" w:hAnsi="Arial Unicode MS" w:eastAsia="Arial Unicode MS"/>
+          <w:rtl w:val="0"/>
+        </w:rPr>
+        <w:t>(Fig [~\ref{fig:ts_6042}]).</w:t>
+      </w:r>
+    </w:p>
+    <w:p>
+      <w:pPr>
+        <w:pStyle w:val="Body"/>
+        <w:bidi w:val="0"/>
+      </w:pPr>
+    </w:p>
+    <w:p>
+      <w:pPr>
+        <w:pStyle w:val="Body"/>
+        <w:bidi w:val="0"/>
+      </w:pPr>
+      <w:r>
+        <w:rPr>
+          <w:rFonts w:ascii="Helvetica" w:cs="Arial Unicode MS" w:hAnsi="Arial Unicode MS" w:eastAsia="Arial Unicode MS"/>
+          <w:rtl w:val="0"/>
+        </w:rPr>
+        <w:t>Where bursting occurs in the Yan model, burst duration for Yan increases more rapidly than TB</w:t>
+      </w:r>
+      <w:r>
+        <w:rPr>
+          <w:rFonts w:ascii="Helvetica" w:cs="Arial Unicode MS" w:hAnsi="Arial Unicode MS" w:eastAsia="Arial Unicode MS"/>
+          <w:rtl w:val="0"/>
+        </w:rPr>
+        <w:t xml:space="preserve"> in response to depolarization</w:t>
+      </w:r>
+      <w:r>
+        <w:rPr>
+          <w:rFonts w:ascii="Helvetica" w:cs="Arial Unicode MS" w:hAnsi="Arial Unicode MS" w:eastAsia="Arial Unicode MS"/>
+          <w:rtl w:val="0"/>
+        </w:rPr>
+        <w:t xml:space="preserve">. For $eL=-55 mV$, </w:t>
+      </w:r>
+      <w:r>
+        <w:rPr>
+          <w:rFonts w:ascii="Helvetica" w:cs="Arial Unicode MS" w:hAnsi="Arial Unicode MS" w:eastAsia="Arial Unicode MS"/>
+          <w:rtl w:val="0"/>
+        </w:rPr>
+        <w:t xml:space="preserve">we see model-dependent </w:t>
+      </w:r>
+      <w:r>
+        <w:rPr>
+          <w:rFonts w:ascii="Helvetica" w:cs="Arial Unicode MS" w:hAnsi="Arial Unicode MS" w:eastAsia="Arial Unicode MS"/>
+          <w:rtl w:val="0"/>
+          <w:lang w:val="de-DE"/>
+        </w:rPr>
+        <w:t>burst duration</w:t>
+      </w:r>
+      <w:r>
+        <w:rPr>
+          <w:rFonts w:ascii="Helvetica" w:cs="Arial Unicode MS" w:hAnsi="Arial Unicode MS" w:eastAsia="Arial Unicode MS"/>
+          <w:rtl w:val="0"/>
+        </w:rPr>
+        <w:t xml:space="preserve"> </w:t>
+      </w:r>
+      <w:r>
+        <w:rPr>
+          <w:rFonts w:ascii="Helvetica" w:cs="Arial Unicode MS" w:hAnsi="Arial Unicode MS" w:eastAsia="Arial Unicode MS"/>
+          <w:rtl w:val="0"/>
+        </w:rPr>
+        <w:t>differen</w:t>
+      </w:r>
+      <w:r>
+        <w:rPr>
+          <w:rFonts w:ascii="Helvetica" w:cs="Arial Unicode MS" w:hAnsi="Arial Unicode MS" w:eastAsia="Arial Unicode MS"/>
+          <w:rtl w:val="0"/>
+        </w:rPr>
+        <w:t>ces</w:t>
+      </w:r>
+      <w:r>
+        <w:rPr>
+          <w:rFonts w:ascii="Helvetica" w:cs="Arial Unicode MS" w:hAnsi="Arial Unicode MS" w:eastAsia="Arial Unicode MS"/>
+          <w:rtl w:val="0"/>
+        </w:rPr>
+        <w:t xml:space="preserve"> </w:t>
+      </w:r>
+      <w:r>
+        <w:rPr>
+          <w:rFonts w:ascii="Helvetica" w:cs="Arial Unicode MS" w:hAnsi="Arial Unicode MS" w:eastAsia="Arial Unicode MS"/>
+          <w:rtl w:val="0"/>
+        </w:rPr>
+        <w:t>for</w:t>
+      </w:r>
+      <w:r>
+        <w:rPr>
+          <w:rFonts w:ascii="Helvetica" w:cs="Arial Unicode MS" w:hAnsi="Arial Unicode MS" w:eastAsia="Arial Unicode MS"/>
+          <w:rtl w:val="0"/>
+        </w:rPr>
+        <w:t xml:space="preserve"> all tested $g_{NaP}$ values.</w:t>
+      </w:r>
+    </w:p>
+    <w:p>
+      <w:pPr>
+        <w:pStyle w:val="Body"/>
+        <w:bidi w:val="0"/>
+      </w:pPr>
+      <w:r>
+        <w:rPr>
+          <w:rFonts w:ascii="Helvetica" w:cs="Arial Unicode MS" w:hAnsi="Arial Unicode MS" w:eastAsia="Arial Unicode MS"/>
+          <w:rtl w:val="0"/>
+        </w:rPr>
+        <w:t xml:space="preserve">Differences in burst duration between the two models does not change significantly with change in $g_{NaP}$. For Yan, bursting does not occur while $eL = -50 mV$, while bursting occurs at $eL=-50,\  g_{NaP}=1.8, 2.4$. </w:t>
+      </w:r>
+    </w:p>
+    <w:p>
+      <w:pPr>
+        <w:pStyle w:val="Body"/>
+        <w:bidi w:val="0"/>
+      </w:pPr>
+    </w:p>
+    <w:p>
+      <w:pPr>
+        <w:pStyle w:val="Body"/>
+        <w:bidi w:val="0"/>
+      </w:pPr>
+      <w:r>
+        <w:rPr>
+          <w:rFonts w:ascii="Helvetica" w:cs="Arial Unicode MS" w:hAnsi="Arial Unicode MS" w:eastAsia="Arial Unicode MS"/>
+          <w:rtl w:val="0"/>
+        </w:rPr>
+        <w:t xml:space="preserve">With one exception, interburst interval and burst duration display the same inter-model pattern of significance. The exception, at $eL=-50.0,\ g_{NaP} = 2.4$ where interburst interval is 0.62 seconds for the TB model and 0 (due to an absence of bursting) for the Yan model. </w:t>
+      </w:r>
+    </w:p>
+    <w:p>
+      <w:pPr>
+        <w:pStyle w:val="Body"/>
+        <w:bidi w:val="0"/>
+      </w:pPr>
+      <w:r>
+        <w:rPr>
+          <w:rFonts w:ascii="Helvetica" w:cs="Arial Unicode MS" w:hAnsi="Arial Unicode MS" w:eastAsia="Arial Unicode MS"/>
+          <w:rtl w:val="0"/>
+        </w:rPr>
+        <w:t xml:space="preserve">The pattern change in their values </w:t>
+      </w:r>
+    </w:p>
+    <w:p>
+      <w:pPr>
+        <w:pStyle w:val="Body"/>
+        <w:bidi w:val="0"/>
+      </w:pPr>
+      <w:r>
+        <w:rPr>
+          <w:rFonts w:ascii="Helvetica" w:cs="Arial Unicode MS" w:hAnsi="Arial Unicode MS" w:eastAsia="Arial Unicode MS"/>
+          <w:rtl w:val="0"/>
+        </w:rPr>
+        <w:t>the patterns in their values are flipped.</w:t>
+      </w:r>
+    </w:p>
+    <w:p>
+      <w:pPr>
+        <w:pStyle w:val="Body"/>
+        <w:bidi w:val="0"/>
+      </w:pPr>
+    </w:p>
+    <w:p>
+      <w:pPr>
+        <w:pStyle w:val="Body"/>
+        <w:bidi w:val="0"/>
+      </w:pPr>
+      <w:r>
+        <w:rPr>
+          <w:rFonts w:ascii="Helvetica" w:cs="Arial Unicode MS" w:hAnsi="Arial Unicode MS" w:eastAsia="Arial Unicode MS"/>
+          <w:rtl w:val="0"/>
+        </w:rPr>
+        <w:t xml:space="preserve">This is unsurprising, since Total Cycle Time, the summation of Interburst interval and burst duration, was nearly invariant across all model-parameter combinations. </w:t>
       </w:r>
     </w:p>
     <w:sectPr>
@@ -3738,6 +4122,44 @@
       <w:position w:val="0"/>
       <w:sz w:val="32"/>
       <w:szCs w:val="32"/>
+      <w:u w:val="none"/>
+      <w:vertAlign w:val="baseline"/>
+      <w:lang w:val="en-US"/>
+    </w:rPr>
+  </w:style>
+  <w:style w:type="paragraph" w:styleId="Title">
+    <w:name w:val="Title"/>
+    <w:next w:val="Body"/>
+    <w:pPr>
+      <w:keepNext w:val="1"/>
+      <w:keepLines w:val="0"/>
+      <w:pageBreakBefore w:val="0"/>
+      <w:widowControl w:val="1"/>
+      <w:shd w:val="clear" w:color="auto" w:fill="auto"/>
+      <w:suppressAutoHyphens w:val="0"/>
+      <w:bidi w:val="0"/>
+      <w:spacing w:before="0" w:after="0" w:line="240" w:lineRule="auto"/>
+      <w:ind w:left="0" w:right="0" w:firstLine="0"/>
+      <w:jc w:val="left"/>
+      <w:outlineLvl w:val="9"/>
+    </w:pPr>
+    <w:rPr>
+      <w:rFonts w:ascii="Helvetica" w:cs="Arial Unicode MS" w:hAnsi="Arial Unicode MS" w:eastAsia="Arial Unicode MS"/>
+      <w:b w:val="1"/>
+      <w:bCs w:val="1"/>
+      <w:i w:val="0"/>
+      <w:iCs w:val="0"/>
+      <w:caps w:val="0"/>
+      <w:smallCaps w:val="0"/>
+      <w:strike w:val="0"/>
+      <w:dstrike w:val="0"/>
+      <w:outline w:val="0"/>
+      <w:color w:val="000000"/>
+      <w:spacing w:val="0"/>
+      <w:kern w:val="0"/>
+      <w:position w:val="0"/>
+      <w:sz w:val="60"/>
+      <w:szCs w:val="60"/>
       <w:u w:val="none"/>
       <w:vertAlign w:val="baseline"/>
       <w:lang w:val="en-US"/>

</xml_diff>